<commit_message>
ibtracs load for fast loading
</commit_message>
<xml_diff>
--- a/docs/Tropical cyclone wind field.docx
+++ b/docs/Tropical cyclone wind field.docx
@@ -33,33 +33,74 @@
           <w:sz w:val="22"/>
           <w:szCs w:val="22"/>
         </w:rPr>
-        <w:t>David N. Bresch and Tobias Geiger, 20161225</w:t>
-      </w:r>
-    </w:p>
-    <w:p>
-      <w:pPr>
-        <w:rPr>
-          <w:rFonts w:ascii="Arial" w:hAnsi="Arial" w:cs="Arial"/>
-          <w:sz w:val="22"/>
-          <w:szCs w:val="22"/>
-        </w:rPr>
-      </w:pPr>
-    </w:p>
-    <w:p>
-      <w:pPr>
-        <w:rPr>
-          <w:rFonts w:ascii="Arial" w:hAnsi="Arial" w:cs="Arial"/>
-          <w:sz w:val="22"/>
-          <w:szCs w:val="22"/>
-        </w:rPr>
-      </w:pPr>
-      <w:r>
-        <w:rPr>
-          <w:rFonts w:ascii="Arial" w:hAnsi="Arial" w:cs="Arial"/>
-          <w:sz w:val="22"/>
-          <w:szCs w:val="22"/>
-        </w:rPr>
-        <w:t>A comparison between isimip (python), the implementation in MATLAB and the original climada wind</w:t>
+        <w:tab/>
+      </w:r>
+      <w:r>
+        <w:rPr>
+          <w:rFonts w:ascii="Arial" w:hAnsi="Arial" w:cs="Arial"/>
+          <w:sz w:val="22"/>
+          <w:szCs w:val="22"/>
+        </w:rPr>
+        <w:tab/>
+      </w:r>
+      <w:r>
+        <w:rPr>
+          <w:rFonts w:ascii="Arial" w:hAnsi="Arial" w:cs="Arial"/>
+          <w:sz w:val="22"/>
+          <w:szCs w:val="22"/>
+        </w:rPr>
+        <w:t>David N. Br</w:t>
+      </w:r>
+      <w:r>
+        <w:rPr>
+          <w:rFonts w:ascii="Arial" w:hAnsi="Arial" w:cs="Arial"/>
+          <w:sz w:val="22"/>
+          <w:szCs w:val="22"/>
+        </w:rPr>
+        <w:t>esch, 20161226</w:t>
+      </w:r>
+    </w:p>
+    <w:p>
+      <w:pPr>
+        <w:rPr>
+          <w:rFonts w:ascii="Arial" w:hAnsi="Arial" w:cs="Arial"/>
+          <w:sz w:val="22"/>
+          <w:szCs w:val="22"/>
+        </w:rPr>
+      </w:pPr>
+    </w:p>
+    <w:p>
+      <w:pPr>
+        <w:rPr>
+          <w:rFonts w:ascii="Arial" w:hAnsi="Arial" w:cs="Arial"/>
+          <w:sz w:val="22"/>
+          <w:szCs w:val="22"/>
+        </w:rPr>
+      </w:pPr>
+      <w:r>
+        <w:rPr>
+          <w:rFonts w:ascii="Arial" w:hAnsi="Arial" w:cs="Arial"/>
+          <w:sz w:val="22"/>
+          <w:szCs w:val="22"/>
+        </w:rPr>
+        <w:t>A comparison between isimip (python), the implementation in MATLAB</w:t>
+      </w:r>
+      <w:r>
+        <w:rPr>
+          <w:rStyle w:val="FootnoteReference"/>
+          <w:rFonts w:ascii="Arial" w:hAnsi="Arial" w:cs="Arial"/>
+          <w:sz w:val="22"/>
+          <w:szCs w:val="22"/>
+        </w:rPr>
+        <w:footnoteReference w:id="1"/>
+      </w:r>
+      <w:r>
+        <w:rPr>
+          <w:rFonts w:ascii="Arial" w:hAnsi="Arial" w:cs="Arial"/>
+          <w:sz w:val="22"/>
+          <w:szCs w:val="22"/>
+        </w:rPr>
+        <w:t xml:space="preserve"> and the original climada wind</w:t>
       </w:r>
       <w:r>
         <w:rPr>
@@ -84,7 +125,7 @@
           <w:sz w:val="22"/>
           <w:szCs w:val="22"/>
         </w:rPr>
-        <w:footnoteReference w:id="1"/>
+        <w:footnoteReference w:id="2"/>
       </w:r>
       <w:r>
         <w:rPr>
@@ -192,7 +233,24 @@
           <w:sz w:val="22"/>
           <w:szCs w:val="22"/>
         </w:rPr>
-        <w:t>he distances from the cyclone center that matter:</w:t>
+        <w:t>he distances from the cyclone center that matter</w:t>
+      </w:r>
+      <w:r>
+        <w:rPr>
+          <w:rStyle w:val="FootnoteReference"/>
+          <w:rFonts w:ascii="Arial" w:hAnsi="Arial" w:cs="Arial"/>
+          <w:sz w:val="22"/>
+          <w:szCs w:val="22"/>
+        </w:rPr>
+        <w:footnoteReference w:id="3"/>
+      </w:r>
+      <w:r>
+        <w:rPr>
+          <w:rFonts w:ascii="Arial" w:hAnsi="Arial" w:cs="Arial"/>
+          <w:sz w:val="22"/>
+          <w:szCs w:val="22"/>
+        </w:rPr>
+        <w:t>:</w:t>
       </w:r>
     </w:p>
     <w:p>
@@ -237,7 +295,7 @@
                     </pic:cNvPicPr>
                   </pic:nvPicPr>
                   <pic:blipFill>
-                    <a:blip r:embed="rId6">
+                    <a:blip r:embed="rId7">
                       <a:extLst>
                         <a:ext uri="{28A0092B-C50C-407E-A947-70E740481C1C}">
                           <a14:useLocalDpi xmlns:a14="http://schemas.microsoft.com/office/drawing/2010/main" val="0"/>
@@ -466,7 +524,23 @@
           <w:sz w:val="22"/>
           <w:szCs w:val="22"/>
         </w:rPr>
-        <w:t>8.24.</w:t>
+        <w:t>9.5</w:t>
+      </w:r>
+      <w:r>
+        <w:rPr>
+          <w:rFonts w:ascii="Arial" w:hAnsi="Arial" w:cs="Arial"/>
+          <w:sz w:val="22"/>
+          <w:szCs w:val="22"/>
+        </w:rPr>
+        <w:t>, but this depends on distribution of centroids and number of track nodes (the longer the track and the larger area the centroids are defined for, the larger the factor likely becomes)</w:t>
+      </w:r>
+      <w:r>
+        <w:rPr>
+          <w:rFonts w:ascii="Arial" w:hAnsi="Arial" w:cs="Arial"/>
+          <w:sz w:val="22"/>
+          <w:szCs w:val="22"/>
+        </w:rPr>
+        <w:t>.</w:t>
       </w:r>
     </w:p>
     <w:p>
@@ -511,7 +585,7 @@
                     </pic:cNvPicPr>
                   </pic:nvPicPr>
                   <pic:blipFill>
-                    <a:blip r:embed="rId7">
+                    <a:blip r:embed="rId8">
                       <a:extLst>
                         <a:ext uri="{28A0092B-C50C-407E-A947-70E740481C1C}">
                           <a14:useLocalDpi xmlns:a14="http://schemas.microsoft.com/office/drawing/2010/main" val="0"/>
@@ -560,7 +634,11 @@
         <w:t xml:space="preserve"> </w:t>
       </w:r>
       <w:r>
-        <w:t>field calculation and could easily be suppressed. Note that at the core, differences are surprisingly small, given the substantial difference in calculation (inner versus outer loop, see text).</w:t>
+        <w:t xml:space="preserve">field calculation and </w:t>
+      </w:r>
+      <w:r>
+        <w:lastRenderedPageBreak/>
+        <w:t>could easily be suppressed. Note that at the core, differences are surprisingly small, given the substantial difference in calculation (inner versus outer loop, see text).</w:t>
       </w:r>
     </w:p>
     <w:p>
@@ -596,8 +674,6 @@
         </w:rPr>
         <w:t>de. Differences are again small, as the following figures illustrate.</w:t>
       </w:r>
-      <w:bookmarkStart w:id="0" w:name="_GoBack"/>
-      <w:bookmarkEnd w:id="0"/>
     </w:p>
     <w:p>
       <w:pPr>
@@ -641,7 +717,7 @@
                     </pic:cNvPicPr>
                   </pic:nvPicPr>
                   <pic:blipFill>
-                    <a:blip r:embed="rId8">
+                    <a:blip r:embed="rId9">
                       <a:extLst>
                         <a:ext uri="{28A0092B-C50C-407E-A947-70E740481C1C}">
                           <a14:useLocalDpi xmlns:a14="http://schemas.microsoft.com/office/drawing/2010/main" val="0"/>
@@ -738,7 +814,7 @@
                     </pic:cNvPicPr>
                   </pic:nvPicPr>
                   <pic:blipFill>
-                    <a:blip r:embed="rId9">
+                    <a:blip r:embed="rId10">
                       <a:extLst>
                         <a:ext uri="{28A0092B-C50C-407E-A947-70E740481C1C}">
                           <a14:useLocalDpi xmlns:a14="http://schemas.microsoft.com/office/drawing/2010/main" val="0"/>
@@ -829,7 +905,7 @@
                     </pic:cNvPicPr>
                   </pic:nvPicPr>
                   <pic:blipFill>
-                    <a:blip r:embed="rId10">
+                    <a:blip r:embed="rId11">
                       <a:extLst>
                         <a:ext uri="{28A0092B-C50C-407E-A947-70E740481C1C}">
                           <a14:useLocalDpi xmlns:a14="http://schemas.microsoft.com/office/drawing/2010/main" val="0"/>
@@ -946,7 +1022,7 @@
                     </pic:cNvPicPr>
                   </pic:nvPicPr>
                   <pic:blipFill>
-                    <a:blip r:embed="rId11">
+                    <a:blip r:embed="rId12">
                       <a:extLst>
                         <a:ext uri="{28A0092B-C50C-407E-A947-70E740481C1C}">
                           <a14:useLocalDpi xmlns:a14="http://schemas.microsoft.com/office/drawing/2010/main" val="0"/>
@@ -1031,7 +1107,7 @@
                     </pic:cNvPicPr>
                   </pic:nvPicPr>
                   <pic:blipFill>
-                    <a:blip r:embed="rId12">
+                    <a:blip r:embed="rId13">
                       <a:extLst>
                         <a:ext uri="{28A0092B-C50C-407E-A947-70E740481C1C}">
                           <a14:useLocalDpi xmlns:a14="http://schemas.microsoft.com/office/drawing/2010/main" val="0"/>
@@ -1119,7 +1195,7 @@
                     </pic:cNvPicPr>
                   </pic:nvPicPr>
                   <pic:blipFill>
-                    <a:blip r:embed="rId13">
+                    <a:blip r:embed="rId14">
                       <a:extLst>
                         <a:ext uri="{28A0092B-C50C-407E-A947-70E740481C1C}">
                           <a14:useLocalDpi xmlns:a14="http://schemas.microsoft.com/office/drawing/2010/main" val="0"/>
@@ -1201,7 +1277,7 @@
                     </pic:cNvPicPr>
                   </pic:nvPicPr>
                   <pic:blipFill>
-                    <a:blip r:embed="rId14">
+                    <a:blip r:embed="rId15">
                       <a:extLst>
                         <a:ext uri="{28A0092B-C50C-407E-A947-70E740481C1C}">
                           <a14:useLocalDpi xmlns:a14="http://schemas.microsoft.com/office/drawing/2010/main" val="0"/>
@@ -1286,7 +1362,7 @@
                     </pic:cNvPicPr>
                   </pic:nvPicPr>
                   <pic:blipFill>
-                    <a:blip r:embed="rId15">
+                    <a:blip r:embed="rId16">
                       <a:extLst>
                         <a:ext uri="{28A0092B-C50C-407E-A947-70E740481C1C}">
                           <a14:useLocalDpi xmlns:a14="http://schemas.microsoft.com/office/drawing/2010/main" val="0"/>
@@ -1323,13 +1399,7 @@
         <w:pStyle w:val="Figurecaption"/>
       </w:pPr>
       <w:r>
-        <w:t>Figure: As above, but for the probabilistic set (14’</w:t>
-      </w:r>
-      <w:r>
-        <w:t>000 events) for isimip</w:t>
-      </w:r>
-      <w:r>
-        <w:t xml:space="preserve"> wind field calculation.</w:t>
+        <w:t>Figure: As above, but for the probabilistic set (14’000 events) for isimip wind field calculation.</w:t>
       </w:r>
     </w:p>
     <w:p>
@@ -1400,7 +1470,7 @@
                     </pic:cNvPicPr>
                   </pic:nvPicPr>
                   <pic:blipFill>
-                    <a:blip r:embed="rId16">
+                    <a:blip r:embed="rId17">
                       <a:extLst>
                         <a:ext uri="{28A0092B-C50C-407E-A947-70E740481C1C}">
                           <a14:useLocalDpi xmlns:a14="http://schemas.microsoft.com/office/drawing/2010/main" val="0"/>
@@ -1437,13 +1507,7 @@
         <w:pStyle w:val="Figurecaption"/>
       </w:pPr>
       <w:r>
-        <w:t>Figure: The histogram of the wind speed values &gt; 20 m/s. climada in blue, isimip in red</w:t>
-      </w:r>
-      <w:r>
-        <w:t xml:space="preserve"> for the full probabilistic set</w:t>
-      </w:r>
-      <w:r>
-        <w:t xml:space="preserve">. </w:t>
+        <w:t xml:space="preserve">Figure: The histogram of the wind speed values &gt; 20 m/s. climada in blue, isimip in red for the full probabilistic set. </w:t>
       </w:r>
     </w:p>
     <w:p>
@@ -1471,33 +1535,8 @@
         </w:rPr>
         <w:t>To conclude, both approaches lead to similar results, the climada calculation being just substantially faster – a fact that does matter for users with limited resources, but not for those with access to a cluster.</w:t>
       </w:r>
-    </w:p>
-    <w:p>
-      <w:pPr>
-        <w:rPr>
-          <w:rFonts w:ascii="Arial" w:hAnsi="Arial" w:cs="Arial"/>
-          <w:sz w:val="22"/>
-          <w:szCs w:val="22"/>
-        </w:rPr>
-      </w:pPr>
-    </w:p>
-    <w:p>
-      <w:pPr>
-        <w:rPr>
-          <w:rFonts w:ascii="Arial" w:hAnsi="Arial" w:cs="Arial"/>
-          <w:sz w:val="22"/>
-          <w:szCs w:val="22"/>
-        </w:rPr>
-      </w:pPr>
-    </w:p>
-    <w:p>
-      <w:pPr>
-        <w:rPr>
-          <w:rFonts w:ascii="Arial" w:hAnsi="Arial" w:cs="Arial"/>
-          <w:sz w:val="22"/>
-          <w:szCs w:val="22"/>
-        </w:rPr>
-      </w:pPr>
+      <w:bookmarkStart w:id="0" w:name="_GoBack"/>
+      <w:bookmarkEnd w:id="0"/>
     </w:p>
     <w:sectPr>
       <w:pgSz w:w="11900" w:h="16840"/>
@@ -1556,9 +1595,42 @@
         <w:footnoteRef/>
       </w:r>
       <w:r>
+        <w:t xml:space="preserve"> See the is</w:t>
+      </w:r>
+      <w:r>
+        <w:t>i</w:t>
+      </w:r>
+      <w:r>
+        <w:t xml:space="preserve">mip module for climada at </w:t>
+      </w:r>
+      <w:hyperlink r:id="rId1" w:history="1">
+        <w:r>
+          <w:rPr>
+            <w:rStyle w:val="Hyperlink"/>
+          </w:rPr>
+          <w:t>https://github.com/davidnbresch/climada_module_isimip</w:t>
+        </w:r>
+      </w:hyperlink>
+      <w:r>
+        <w:t xml:space="preserve"> </w:t>
+      </w:r>
+    </w:p>
+  </w:footnote>
+  <w:footnote w:id="2">
+    <w:p>
+      <w:pPr>
+        <w:pStyle w:val="Figurecaption"/>
+      </w:pPr>
+      <w:r>
+        <w:rPr>
+          <w:rStyle w:val="FootnoteReference"/>
+        </w:rPr>
+        <w:footnoteRef/>
+      </w:r>
+      <w:r>
         <w:t xml:space="preserve"> For details about climada, see </w:t>
       </w:r>
-      <w:hyperlink r:id="rId1" w:history="1">
+      <w:hyperlink r:id="rId2" w:history="1">
         <w:r>
           <w:rPr>
             <w:rStyle w:val="Hyperlink"/>
@@ -1569,7 +1641,7 @@
       <w:r>
         <w:t xml:space="preserve"> and the manual in particular at </w:t>
       </w:r>
-      <w:hyperlink r:id="rId2" w:history="1">
+      <w:hyperlink r:id="rId3" w:history="1">
         <w:r>
           <w:rPr>
             <w:rStyle w:val="Hyperlink"/>
@@ -1579,6 +1651,28 @@
       </w:hyperlink>
       <w:r>
         <w:t xml:space="preserve"> </w:t>
+      </w:r>
+    </w:p>
+  </w:footnote>
+  <w:footnote w:id="3">
+    <w:p>
+      <w:pPr>
+        <w:pStyle w:val="Figurecaption"/>
+      </w:pPr>
+      <w:r>
+        <w:rPr>
+          <w:rStyle w:val="FootnoteReference"/>
+        </w:rPr>
+        <w:footnoteRef/>
+      </w:r>
+      <w:r>
+        <w:t xml:space="preserve"> For distances on a sphere less than 1000km, the error is mall and can be tolerated for</w:t>
+      </w:r>
+      <w:r>
+        <w:t xml:space="preserve"> the p</w:t>
+      </w:r>
+      <w:r>
+        <w:t>resent need, e.g. about 1 km for a distance of 250km.</w:t>
       </w:r>
     </w:p>
   </w:footnote>
@@ -2322,4 +2416,16 @@
     </a:ext>
   </a:extLst>
 </a:theme>
+</file>
+
+<file path=customXml/item1.xml><?xml version="1.0" encoding="utf-8"?>
+<b:Sources xmlns:b="http://schemas.openxmlformats.org/officeDocument/2006/bibliography" xmlns="http://schemas.openxmlformats.org/officeDocument/2006/bibliography" SelectedStyle="/APASixthEditionOfficeOnline.xsl" StyleName="APA"/>
+</file>
+
+<file path=customXml/itemProps1.xml><?xml version="1.0" encoding="utf-8"?>
+<ds:datastoreItem xmlns:ds="http://schemas.openxmlformats.org/officeDocument/2006/customXml" ds:itemID="{C26739E1-E0F2-5C41-A916-68F8BB10A701}">
+  <ds:schemaRefs>
+    <ds:schemaRef ds:uri="http://schemas.openxmlformats.org/officeDocument/2006/bibliography"/>
+  </ds:schemaRefs>
+</ds:datastoreItem>
 </file>
</xml_diff>